<commit_message>
update to document unit 8
</commit_message>
<xml_diff>
--- a/Wall Stress/Unit8/8-1.docx
+++ b/Wall Stress/Unit8/8-1.docx
@@ -1882,7 +1882,16 @@
           <w:sz w:val="24"/>
           <w:szCs w:val="24"/>
         </w:rPr>
-        <w:t>. How many plases do we have?</w:t>
+        <w:t>. How many plat</w:t>
+      </w:r>
+      <w:r>
+        <w:rPr>
+          <w:rFonts w:ascii="Times New Roman" w:hAnsi="Times New Roman" w:cs="Times New Roman"/>
+          <w:color w:val="000000" w:themeColor="text1"/>
+          <w:sz w:val="24"/>
+          <w:szCs w:val="24"/>
+        </w:rPr>
+        <w:t>es do we have?</w:t>
       </w:r>
     </w:p>
     <w:p>
@@ -2486,8 +2495,20 @@
           <w:sz w:val="24"/>
           <w:szCs w:val="24"/>
         </w:rPr>
-        <w:t>8.1.23</w:t>
-      </w:r>
+        <w:t>8.1.</w:t>
+      </w:r>
+      <w:r>
+        <w:rPr>
+          <w:rFonts w:ascii="Times New Roman" w:hAnsi="Times New Roman" w:cs="Times New Roman"/>
+          <w:b/>
+          <w:color w:val="000000" w:themeColor="text1"/>
+          <w:sz w:val="24"/>
+          <w:szCs w:val="24"/>
+        </w:rPr>
+        <w:t>3</w:t>
+      </w:r>
+      <w:bookmarkStart w:id="0" w:name="_GoBack"/>
+      <w:bookmarkEnd w:id="0"/>
     </w:p>
     <w:p>
       <w:pPr>
@@ -3698,9 +3719,9 @@
         <w:tblLook w:val="04A0" w:firstRow="1" w:lastRow="0" w:firstColumn="1" w:lastColumn="0" w:noHBand="0" w:noVBand="1"/>
       </w:tblPr>
       <w:tblGrid>
-        <w:gridCol w:w="3821"/>
-        <w:gridCol w:w="3608"/>
-        <w:gridCol w:w="3821"/>
+        <w:gridCol w:w="3829"/>
+        <w:gridCol w:w="3592"/>
+        <w:gridCol w:w="3829"/>
       </w:tblGrid>
       <w:tr>
         <w:tc>
@@ -3769,7 +3790,7 @@
                 <w:szCs w:val="24"/>
                 <w:lang w:eastAsia="ja-JP"/>
               </w:rPr>
-              <w:object w:dxaOrig="1440" w:dyaOrig="360">
+              <w:object w:dxaOrig="225" w:dyaOrig="225">
                 <v:shapetype id="_x0000_t75" coordsize="21600,21600" o:spt="75" o:preferrelative="t" path="m@4@5l@4@11@9@11@9@5xe" filled="f" stroked="f">
                   <v:stroke joinstyle="miter"/>
                   <v:formulas>
@@ -3789,10 +3810,10 @@
                   <v:path o:extrusionok="f" gradientshapeok="t" o:connecttype="rect"/>
                   <o:lock v:ext="edit" aspectratio="t"/>
                 </v:shapetype>
-                <v:shape id="_x0000_i1049" type="#_x0000_t75" style="width:1in;height:18pt" o:ole="">
+                <v:shape id="_x0000_i1077" type="#_x0000_t75" style="width:60.75pt;height:18pt" o:ole="">
                   <v:imagedata r:id="rId5" o:title=""/>
                 </v:shape>
-                <w:control r:id="rId6" w:name="DefaultOcxName" w:shapeid="_x0000_i1049"/>
+                <w:control r:id="rId6" w:name="DefaultOcxName" w:shapeid="_x0000_i1077"/>
               </w:object>
             </w:r>
           </w:p>
@@ -3833,11 +3854,11 @@
                 <w:szCs w:val="24"/>
                 <w:lang w:eastAsia="ja-JP"/>
               </w:rPr>
-              <w:object w:dxaOrig="1440" w:dyaOrig="360">
-                <v:shape id="_x0000_i1050" type="#_x0000_t75" style="width:1in;height:18pt" o:ole="">
+              <w:object w:dxaOrig="225" w:dyaOrig="225">
+                <v:shape id="_x0000_i1081" type="#_x0000_t75" style="width:60.75pt;height:18pt" o:ole="">
                   <v:imagedata r:id="rId7" o:title=""/>
                 </v:shape>
-                <w:control r:id="rId8" w:name="DefaultOcxName1" w:shapeid="_x0000_i1050"/>
+                <w:control r:id="rId8" w:name="DefaultOcxName1" w:shapeid="_x0000_i1081"/>
               </w:object>
             </w:r>
           </w:p>
@@ -3880,11 +3901,11 @@
                 <w:szCs w:val="24"/>
                 <w:lang w:eastAsia="ja-JP"/>
               </w:rPr>
-              <w:object w:dxaOrig="1440" w:dyaOrig="360">
-                <v:shape id="_x0000_i1051" type="#_x0000_t75" style="width:1in;height:18pt" o:ole="">
+              <w:object w:dxaOrig="225" w:dyaOrig="225">
+                <v:shape id="_x0000_i1085" type="#_x0000_t75" style="width:60.75pt;height:18pt" o:ole="">
                   <v:imagedata r:id="rId9" o:title=""/>
                 </v:shape>
-                <w:control r:id="rId10" w:name="DefaultOcxName2" w:shapeid="_x0000_i1051"/>
+                <w:control r:id="rId10" w:name="DefaultOcxName2" w:shapeid="_x0000_i1085"/>
               </w:object>
             </w:r>
           </w:p>
@@ -3925,11 +3946,11 @@
                 <w:szCs w:val="24"/>
                 <w:lang w:eastAsia="ja-JP"/>
               </w:rPr>
-              <w:object w:dxaOrig="1440" w:dyaOrig="360">
-                <v:shape id="_x0000_i1052" type="#_x0000_t75" style="width:1in;height:18pt" o:ole="">
+              <w:object w:dxaOrig="225" w:dyaOrig="225">
+                <v:shape id="_x0000_i1089" type="#_x0000_t75" style="width:60.75pt;height:18pt" o:ole="">
                   <v:imagedata r:id="rId11" o:title=""/>
                 </v:shape>
-                <w:control r:id="rId12" w:name="DefaultOcxName3" w:shapeid="_x0000_i1052"/>
+                <w:control r:id="rId12" w:name="DefaultOcxName3" w:shapeid="_x0000_i1089"/>
               </w:object>
             </w:r>
           </w:p>
@@ -3970,11 +3991,11 @@
                 <w:szCs w:val="24"/>
                 <w:lang w:eastAsia="ja-JP"/>
               </w:rPr>
-              <w:object w:dxaOrig="1440" w:dyaOrig="360">
-                <v:shape id="_x0000_i1053" type="#_x0000_t75" style="width:1in;height:18pt" o:ole="">
+              <w:object w:dxaOrig="225" w:dyaOrig="225">
+                <v:shape id="_x0000_i1093" type="#_x0000_t75" style="width:60.75pt;height:18pt" o:ole="">
                   <v:imagedata r:id="rId13" o:title=""/>
                 </v:shape>
-                <w:control r:id="rId14" w:name="DefaultOcxName4" w:shapeid="_x0000_i1053"/>
+                <w:control r:id="rId14" w:name="DefaultOcxName4" w:shapeid="_x0000_i1093"/>
               </w:object>
             </w:r>
           </w:p>
@@ -4017,11 +4038,11 @@
                 <w:szCs w:val="24"/>
                 <w:lang w:eastAsia="ja-JP"/>
               </w:rPr>
-              <w:object w:dxaOrig="1440" w:dyaOrig="360">
-                <v:shape id="_x0000_i1054" type="#_x0000_t75" style="width:1in;height:18pt" o:ole="">
+              <w:object w:dxaOrig="225" w:dyaOrig="225">
+                <v:shape id="_x0000_i1097" type="#_x0000_t75" style="width:60.75pt;height:18pt" o:ole="">
                   <v:imagedata r:id="rId15" o:title=""/>
                 </v:shape>
-                <w:control r:id="rId16" w:name="DefaultOcxName5" w:shapeid="_x0000_i1054"/>
+                <w:control r:id="rId16" w:name="DefaultOcxName5" w:shapeid="_x0000_i1097"/>
               </w:object>
             </w:r>
           </w:p>
@@ -4062,11 +4083,11 @@
                 <w:szCs w:val="24"/>
                 <w:lang w:eastAsia="ja-JP"/>
               </w:rPr>
-              <w:object w:dxaOrig="1440" w:dyaOrig="360">
-                <v:shape id="_x0000_i1055" type="#_x0000_t75" style="width:1in;height:18pt" o:ole="">
+              <w:object w:dxaOrig="225" w:dyaOrig="225">
+                <v:shape id="_x0000_i1101" type="#_x0000_t75" style="width:60.75pt;height:18pt" o:ole="">
                   <v:imagedata r:id="rId17" o:title=""/>
                 </v:shape>
-                <w:control r:id="rId18" w:name="DefaultOcxName6" w:shapeid="_x0000_i1055"/>
+                <w:control r:id="rId18" w:name="DefaultOcxName6" w:shapeid="_x0000_i1101"/>
               </w:object>
             </w:r>
           </w:p>
@@ -4107,11 +4128,11 @@
                 <w:szCs w:val="24"/>
                 <w:lang w:eastAsia="ja-JP"/>
               </w:rPr>
-              <w:object w:dxaOrig="1440" w:dyaOrig="360">
-                <v:shape id="_x0000_i1056" type="#_x0000_t75" style="width:1in;height:18pt" o:ole="">
+              <w:object w:dxaOrig="225" w:dyaOrig="225">
+                <v:shape id="_x0000_i1105" type="#_x0000_t75" style="width:60.75pt;height:18pt" o:ole="">
                   <v:imagedata r:id="rId19" o:title=""/>
                 </v:shape>
-                <w:control r:id="rId20" w:name="DefaultOcxName7" w:shapeid="_x0000_i1056"/>
+                <w:control r:id="rId20" w:name="DefaultOcxName7" w:shapeid="_x0000_i1105"/>
               </w:object>
             </w:r>
           </w:p>
@@ -4181,11 +4202,11 @@
           <w:rStyle w:val="txt-wrap"/>
           <w:color w:val="000000" w:themeColor="text1"/>
         </w:rPr>
-        <w:object w:dxaOrig="1440" w:dyaOrig="360">
-          <v:shape id="_x0000_i1081" type="#_x0000_t75" style="width:1in;height:18pt" o:ole="">
+        <w:object w:dxaOrig="225" w:dyaOrig="225">
+          <v:shape id="_x0000_i1109" type="#_x0000_t75" style="width:60.75pt;height:18pt" o:ole="">
             <v:imagedata r:id="rId21" o:title=""/>
           </v:shape>
-          <w:control r:id="rId22" w:name="DefaultOcxName8" w:shapeid="_x0000_i1081"/>
+          <w:control r:id="rId22" w:name="DefaultOcxName8" w:shapeid="_x0000_i1109"/>
         </w:object>
       </w:r>
       <w:r>
@@ -4206,11 +4227,11 @@
           <w:rStyle w:val="txt-wrap"/>
           <w:color w:val="000000" w:themeColor="text1"/>
         </w:rPr>
-        <w:object w:dxaOrig="1440" w:dyaOrig="360">
-          <v:shape id="_x0000_i1082" type="#_x0000_t75" style="width:1in;height:18pt" o:ole="">
+        <w:object w:dxaOrig="225" w:dyaOrig="225">
+          <v:shape id="_x0000_i1113" type="#_x0000_t75" style="width:60.75pt;height:18pt" o:ole="">
             <v:imagedata r:id="rId23" o:title=""/>
           </v:shape>
-          <w:control r:id="rId24" w:name="DefaultOcxName11" w:shapeid="_x0000_i1082"/>
+          <w:control r:id="rId24" w:name="DefaultOcxName11" w:shapeid="_x0000_i1113"/>
         </w:object>
       </w:r>
       <w:r>
@@ -4247,11 +4268,11 @@
           <w:rStyle w:val="txt-wrap"/>
           <w:color w:val="000000" w:themeColor="text1"/>
         </w:rPr>
-        <w:object w:dxaOrig="1440" w:dyaOrig="360">
-          <v:shape id="_x0000_i1083" type="#_x0000_t75" style="width:1in;height:18pt" o:ole="">
+        <w:object w:dxaOrig="225" w:dyaOrig="225">
+          <v:shape id="_x0000_i1117" type="#_x0000_t75" style="width:60.75pt;height:18pt" o:ole="">
             <v:imagedata r:id="rId25" o:title=""/>
           </v:shape>
-          <w:control r:id="rId26" w:name="DefaultOcxName21" w:shapeid="_x0000_i1083"/>
+          <w:control r:id="rId26" w:name="DefaultOcxName21" w:shapeid="_x0000_i1117"/>
         </w:object>
       </w:r>
       <w:r>
@@ -4272,11 +4293,11 @@
           <w:rStyle w:val="txt-wrap"/>
           <w:color w:val="000000" w:themeColor="text1"/>
         </w:rPr>
-        <w:object w:dxaOrig="1440" w:dyaOrig="360">
-          <v:shape id="_x0000_i1089" type="#_x0000_t75" style="width:1in;height:18pt" o:ole="">
+        <w:object w:dxaOrig="225" w:dyaOrig="225">
+          <v:shape id="_x0000_i1121" type="#_x0000_t75" style="width:60.75pt;height:18pt" o:ole="">
             <v:imagedata r:id="rId27" o:title=""/>
           </v:shape>
-          <w:control r:id="rId28" w:name="DefaultOcxName31" w:shapeid="_x0000_i1089"/>
+          <w:control r:id="rId28" w:name="DefaultOcxName31" w:shapeid="_x0000_i1121"/>
         </w:object>
       </w:r>
       <w:r>
@@ -4297,11 +4318,11 @@
           <w:rStyle w:val="txt-wrap"/>
           <w:color w:val="000000" w:themeColor="text1"/>
         </w:rPr>
-        <w:object w:dxaOrig="1440" w:dyaOrig="360">
-          <v:shape id="_x0000_i1085" type="#_x0000_t75" style="width:1in;height:18pt" o:ole="">
+        <w:object w:dxaOrig="225" w:dyaOrig="225">
+          <v:shape id="_x0000_i1125" type="#_x0000_t75" style="width:60.75pt;height:18pt" o:ole="">
             <v:imagedata r:id="rId29" o:title=""/>
           </v:shape>
-          <w:control r:id="rId30" w:name="DefaultOcxName41" w:shapeid="_x0000_i1085"/>
+          <w:control r:id="rId30" w:name="DefaultOcxName41" w:shapeid="_x0000_i1125"/>
         </w:object>
       </w:r>
       <w:r>
@@ -4339,11 +4360,11 @@
           <w:rStyle w:val="txt-wrap"/>
           <w:color w:val="000000" w:themeColor="text1"/>
         </w:rPr>
-        <w:object w:dxaOrig="1440" w:dyaOrig="360">
-          <v:shape id="_x0000_i1086" type="#_x0000_t75" style="width:1in;height:18pt" o:ole="">
+        <w:object w:dxaOrig="225" w:dyaOrig="225">
+          <v:shape id="_x0000_i1129" type="#_x0000_t75" style="width:60.75pt;height:18pt" o:ole="">
             <v:imagedata r:id="rId31" o:title=""/>
           </v:shape>
-          <w:control r:id="rId32" w:name="DefaultOcxName51" w:shapeid="_x0000_i1086"/>
+          <w:control r:id="rId32" w:name="DefaultOcxName51" w:shapeid="_x0000_i1129"/>
         </w:object>
       </w:r>
       <w:r>
@@ -4364,11 +4385,11 @@
           <w:rStyle w:val="txt-wrap"/>
           <w:color w:val="000000" w:themeColor="text1"/>
         </w:rPr>
-        <w:object w:dxaOrig="1440" w:dyaOrig="360">
-          <v:shape id="_x0000_i1087" type="#_x0000_t75" style="width:1in;height:18pt" o:ole="">
+        <w:object w:dxaOrig="225" w:dyaOrig="225">
+          <v:shape id="_x0000_i1133" type="#_x0000_t75" style="width:60.75pt;height:18pt" o:ole="">
             <v:imagedata r:id="rId33" o:title=""/>
           </v:shape>
-          <w:control r:id="rId34" w:name="DefaultOcxName61" w:shapeid="_x0000_i1087"/>
+          <w:control r:id="rId34" w:name="DefaultOcxName61" w:shapeid="_x0000_i1133"/>
         </w:object>
       </w:r>
       <w:r>
@@ -4389,11 +4410,11 @@
           <w:rStyle w:val="txt-wrap"/>
           <w:color w:val="000000" w:themeColor="text1"/>
         </w:rPr>
-        <w:object w:dxaOrig="1440" w:dyaOrig="360">
-          <v:shape id="_x0000_i1088" type="#_x0000_t75" style="width:1in;height:18pt" o:ole="">
+        <w:object w:dxaOrig="225" w:dyaOrig="225">
+          <v:shape id="_x0000_i1137" type="#_x0000_t75" style="width:60.75pt;height:18pt" o:ole="">
             <v:imagedata r:id="rId35" o:title=""/>
           </v:shape>
-          <w:control r:id="rId36" w:name="DefaultOcxName71" w:shapeid="_x0000_i1088"/>
+          <w:control r:id="rId36" w:name="DefaultOcxName71" w:shapeid="_x0000_i1137"/>
         </w:object>
       </w:r>
     </w:p>
@@ -4434,11 +4455,11 @@
           <w:rStyle w:val="txt-wrap"/>
           <w:color w:val="000000" w:themeColor="text1"/>
         </w:rPr>
-        <w:object w:dxaOrig="1440" w:dyaOrig="360">
-          <v:shape id="_x0000_i1117" type="#_x0000_t75" style="width:1in;height:18pt" o:ole="">
+        <w:object w:dxaOrig="225" w:dyaOrig="225">
+          <v:shape id="_x0000_i1141" type="#_x0000_t75" style="width:60.75pt;height:18pt" o:ole="">
             <v:imagedata r:id="rId37" o:title=""/>
           </v:shape>
-          <w:control r:id="rId38" w:name="DefaultOcxName9" w:shapeid="_x0000_i1117"/>
+          <w:control r:id="rId38" w:name="DefaultOcxName9" w:shapeid="_x0000_i1141"/>
         </w:object>
       </w:r>
       <w:r>
@@ -4459,11 +4480,11 @@
           <w:rStyle w:val="txt-wrap"/>
           <w:color w:val="000000" w:themeColor="text1"/>
         </w:rPr>
-        <w:object w:dxaOrig="1440" w:dyaOrig="360">
-          <v:shape id="_x0000_i1118" type="#_x0000_t75" style="width:1in;height:18pt" o:ole="">
+        <w:object w:dxaOrig="225" w:dyaOrig="225">
+          <v:shape id="_x0000_i1145" type="#_x0000_t75" style="width:60.75pt;height:18pt" o:ole="">
             <v:imagedata r:id="rId39" o:title=""/>
           </v:shape>
-          <w:control r:id="rId40" w:name="DefaultOcxName12" w:shapeid="_x0000_i1118"/>
+          <w:control r:id="rId40" w:name="DefaultOcxName12" w:shapeid="_x0000_i1145"/>
         </w:object>
       </w:r>
       <w:r>
@@ -4484,11 +4505,11 @@
           <w:rStyle w:val="txt-wrap"/>
           <w:color w:val="000000" w:themeColor="text1"/>
         </w:rPr>
-        <w:object w:dxaOrig="1440" w:dyaOrig="360">
-          <v:shape id="_x0000_i1119" type="#_x0000_t75" style="width:1in;height:18pt" o:ole="">
+        <w:object w:dxaOrig="225" w:dyaOrig="225">
+          <v:shape id="_x0000_i1149" type="#_x0000_t75" style="width:60.75pt;height:18pt" o:ole="">
             <v:imagedata r:id="rId41" o:title=""/>
           </v:shape>
-          <w:control r:id="rId42" w:name="DefaultOcxName22" w:shapeid="_x0000_i1119"/>
+          <w:control r:id="rId42" w:name="DefaultOcxName22" w:shapeid="_x0000_i1149"/>
         </w:object>
       </w:r>
       <w:r>
@@ -4525,11 +4546,11 @@
           <w:rStyle w:val="txt-wrap"/>
           <w:color w:val="000000" w:themeColor="text1"/>
         </w:rPr>
-        <w:object w:dxaOrig="1440" w:dyaOrig="360">
-          <v:shape id="_x0000_i1120" type="#_x0000_t75" style="width:1in;height:18pt" o:ole="">
+        <w:object w:dxaOrig="225" w:dyaOrig="225">
+          <v:shape id="_x0000_i1153" type="#_x0000_t75" style="width:60.75pt;height:18pt" o:ole="">
             <v:imagedata r:id="rId43" o:title=""/>
           </v:shape>
-          <w:control r:id="rId44" w:name="DefaultOcxName32" w:shapeid="_x0000_i1120"/>
+          <w:control r:id="rId44" w:name="DefaultOcxName32" w:shapeid="_x0000_i1153"/>
         </w:object>
       </w:r>
       <w:r>
@@ -4550,11 +4571,11 @@
           <w:rStyle w:val="txt-wrap"/>
           <w:color w:val="000000" w:themeColor="text1"/>
         </w:rPr>
-        <w:object w:dxaOrig="1440" w:dyaOrig="360">
-          <v:shape id="_x0000_i1121" type="#_x0000_t75" style="width:1in;height:18pt" o:ole="">
+        <w:object w:dxaOrig="225" w:dyaOrig="225">
+          <v:shape id="_x0000_i1157" type="#_x0000_t75" style="width:60.75pt;height:18pt" o:ole="">
             <v:imagedata r:id="rId45" o:title=""/>
           </v:shape>
-          <w:control r:id="rId46" w:name="DefaultOcxName42" w:shapeid="_x0000_i1121"/>
+          <w:control r:id="rId46" w:name="DefaultOcxName42" w:shapeid="_x0000_i1157"/>
         </w:object>
       </w:r>
       <w:r>
@@ -4575,11 +4596,11 @@
           <w:rStyle w:val="txt-wrap"/>
           <w:color w:val="000000" w:themeColor="text1"/>
         </w:rPr>
-        <w:object w:dxaOrig="1440" w:dyaOrig="360">
-          <v:shape id="_x0000_i1122" type="#_x0000_t75" style="width:1in;height:18pt" o:ole="">
+        <w:object w:dxaOrig="225" w:dyaOrig="225">
+          <v:shape id="_x0000_i1161" type="#_x0000_t75" style="width:60.75pt;height:18pt" o:ole="">
             <v:imagedata r:id="rId47" o:title=""/>
           </v:shape>
-          <w:control r:id="rId48" w:name="DefaultOcxName52" w:shapeid="_x0000_i1122"/>
+          <w:control r:id="rId48" w:name="DefaultOcxName52" w:shapeid="_x0000_i1161"/>
         </w:object>
       </w:r>
     </w:p>
@@ -4610,11 +4631,11 @@
           <w:rStyle w:val="txt-wrap"/>
           <w:color w:val="000000" w:themeColor="text1"/>
         </w:rPr>
-        <w:object w:dxaOrig="1440" w:dyaOrig="360">
-          <v:shape id="_x0000_i1123" type="#_x0000_t75" style="width:1in;height:18pt" o:ole="">
+        <w:object w:dxaOrig="225" w:dyaOrig="225">
+          <v:shape id="_x0000_i1165" type="#_x0000_t75" style="width:60.75pt;height:18pt" o:ole="">
             <v:imagedata r:id="rId49" o:title=""/>
           </v:shape>
-          <w:control r:id="rId50" w:name="DefaultOcxName62" w:shapeid="_x0000_i1123"/>
+          <w:control r:id="rId50" w:name="DefaultOcxName62" w:shapeid="_x0000_i1165"/>
         </w:object>
       </w:r>
       <w:r>
@@ -4635,11 +4656,11 @@
           <w:rStyle w:val="txt-wrap"/>
           <w:color w:val="000000" w:themeColor="text1"/>
         </w:rPr>
-        <w:object w:dxaOrig="1440" w:dyaOrig="360">
-          <v:shape id="_x0000_i1124" type="#_x0000_t75" style="width:1in;height:18pt" o:ole="">
+        <w:object w:dxaOrig="225" w:dyaOrig="225">
+          <v:shape id="_x0000_i1169" type="#_x0000_t75" style="width:60.75pt;height:18pt" o:ole="">
             <v:imagedata r:id="rId51" o:title=""/>
           </v:shape>
-          <w:control r:id="rId52" w:name="DefaultOcxName72" w:shapeid="_x0000_i1124"/>
+          <w:control r:id="rId52" w:name="DefaultOcxName72" w:shapeid="_x0000_i1169"/>
         </w:object>
       </w:r>
       <w:r>
@@ -4660,11 +4681,11 @@
           <w:rStyle w:val="txt-wrap"/>
           <w:color w:val="000000" w:themeColor="text1"/>
         </w:rPr>
-        <w:object w:dxaOrig="1440" w:dyaOrig="360">
-          <v:shape id="_x0000_i1125" type="#_x0000_t75" style="width:1in;height:18pt" o:ole="">
+        <w:object w:dxaOrig="225" w:dyaOrig="225">
+          <v:shape id="_x0000_i1173" type="#_x0000_t75" style="width:60.75pt;height:18pt" o:ole="">
             <v:imagedata r:id="rId53" o:title=""/>
           </v:shape>
-          <w:control r:id="rId54" w:name="DefaultOcxName81" w:shapeid="_x0000_i1125"/>
+          <w:control r:id="rId54" w:name="DefaultOcxName81" w:shapeid="_x0000_i1173"/>
         </w:object>
       </w:r>
     </w:p>
@@ -5347,8 +5368,6 @@
         </w:rPr>
         <w:t xml:space="preserve"> </w:t>
       </w:r>
-      <w:bookmarkStart w:id="0" w:name="_GoBack"/>
-      <w:bookmarkEnd w:id="0"/>
       <w:r>
         <w:rPr>
           <w:rFonts w:ascii="Times New Roman" w:hAnsi="Times New Roman" w:cs="Times New Roman"/>

</xml_diff>